<commit_message>
Updated Initial Node amount
</commit_message>
<xml_diff>
--- a/Documentation/AIProject_fh914.docx
+++ b/Documentation/AIProject_fh914.docx
@@ -446,6 +446,170 @@
         <w:spacing w:after="0"/>
         <w:rPr>
           <w:rFonts w:ascii="Arial" w:hAnsi="Arial" w:cs="Arial"/>
+        </w:rPr>
+      </w:pPr>
+      <w:r>
+        <w:rPr>
+          <w:rFonts w:ascii="Arial" w:hAnsi="Arial" w:cs="Arial"/>
+        </w:rPr>
+        <w:t>The files that have been purely designed by myself include:</w:t>
+      </w:r>
+    </w:p>
+    <w:p>
+      <w:pPr>
+        <w:spacing w:after="0"/>
+        <w:rPr>
+          <w:rFonts w:ascii="Arial" w:hAnsi="Arial" w:cs="Arial"/>
+          <w:i/>
+        </w:rPr>
+      </w:pPr>
+      <w:r>
+        <w:rPr>
+          <w:rFonts w:ascii="Arial" w:hAnsi="Arial" w:cs="Arial"/>
+          <w:i/>
+        </w:rPr>
+        <w:t>main.cpp</w:t>
+      </w:r>
+    </w:p>
+    <w:p>
+      <w:pPr>
+        <w:spacing w:after="0"/>
+        <w:rPr>
+          <w:rFonts w:ascii="Arial" w:hAnsi="Arial" w:cs="Arial"/>
+          <w:i/>
+        </w:rPr>
+      </w:pPr>
+      <w:r>
+        <w:rPr>
+          <w:rFonts w:ascii="Arial" w:hAnsi="Arial" w:cs="Arial"/>
+          <w:i/>
+        </w:rPr>
+        <w:t>cBoard.cpp</w:t>
+      </w:r>
+    </w:p>
+    <w:p>
+      <w:pPr>
+        <w:spacing w:after="0"/>
+        <w:rPr>
+          <w:rFonts w:ascii="Arial" w:hAnsi="Arial" w:cs="Arial"/>
+          <w:i/>
+        </w:rPr>
+      </w:pPr>
+      <w:proofErr w:type="spellStart"/>
+      <w:r>
+        <w:rPr>
+          <w:rFonts w:ascii="Arial" w:hAnsi="Arial" w:cs="Arial"/>
+          <w:i/>
+        </w:rPr>
+        <w:t>cBoard.h</w:t>
+      </w:r>
+      <w:proofErr w:type="spellEnd"/>
+    </w:p>
+    <w:p>
+      <w:pPr>
+        <w:spacing w:after="0"/>
+        <w:rPr>
+          <w:rFonts w:ascii="Arial" w:hAnsi="Arial" w:cs="Arial"/>
+          <w:i/>
+        </w:rPr>
+      </w:pPr>
+      <w:r>
+        <w:rPr>
+          <w:rFonts w:ascii="Arial" w:hAnsi="Arial" w:cs="Arial"/>
+          <w:i/>
+        </w:rPr>
+        <w:t>Game.cpp</w:t>
+      </w:r>
+    </w:p>
+    <w:p>
+      <w:pPr>
+        <w:spacing w:after="0"/>
+        <w:rPr>
+          <w:rFonts w:ascii="Arial" w:hAnsi="Arial" w:cs="Arial"/>
+          <w:i/>
+        </w:rPr>
+      </w:pPr>
+      <w:proofErr w:type="spellStart"/>
+      <w:r>
+        <w:rPr>
+          <w:rFonts w:ascii="Arial" w:hAnsi="Arial" w:cs="Arial"/>
+          <w:i/>
+        </w:rPr>
+        <w:t>Game.h</w:t>
+      </w:r>
+      <w:proofErr w:type="spellEnd"/>
+    </w:p>
+    <w:p>
+      <w:pPr>
+        <w:spacing w:after="0"/>
+        <w:rPr>
+          <w:rFonts w:ascii="Arial" w:hAnsi="Arial" w:cs="Arial"/>
+          <w:i/>
+        </w:rPr>
+      </w:pPr>
+      <w:r>
+        <w:rPr>
+          <w:rFonts w:ascii="Arial" w:hAnsi="Arial" w:cs="Arial"/>
+          <w:i/>
+        </w:rPr>
+        <w:t>TextureManager.cpp</w:t>
+      </w:r>
+    </w:p>
+    <w:p>
+      <w:pPr>
+        <w:spacing w:after="0"/>
+        <w:rPr>
+          <w:rFonts w:ascii="Arial" w:hAnsi="Arial" w:cs="Arial"/>
+          <w:i/>
+        </w:rPr>
+      </w:pPr>
+      <w:proofErr w:type="spellStart"/>
+      <w:r>
+        <w:rPr>
+          <w:rFonts w:ascii="Arial" w:hAnsi="Arial" w:cs="Arial"/>
+          <w:i/>
+        </w:rPr>
+        <w:t>TextureManager.h</w:t>
+      </w:r>
+      <w:proofErr w:type="spellEnd"/>
+    </w:p>
+    <w:p>
+      <w:pPr>
+        <w:spacing w:after="0"/>
+        <w:rPr>
+          <w:rFonts w:ascii="Arial" w:hAnsi="Arial" w:cs="Arial"/>
+        </w:rPr>
+      </w:pPr>
+    </w:p>
+    <w:p>
+      <w:pPr>
+        <w:spacing w:after="0"/>
+        <w:rPr>
+          <w:rFonts w:ascii="Arial" w:hAnsi="Arial" w:cs="Arial"/>
+        </w:rPr>
+      </w:pPr>
+      <w:r>
+        <w:rPr>
+          <w:rFonts w:ascii="Arial" w:hAnsi="Arial" w:cs="Arial"/>
+        </w:rPr>
+        <w:t>These can all be found within the “Mini-Checkers” folder.</w:t>
+      </w:r>
+      <w:bookmarkStart w:id="0" w:name="_GoBack"/>
+      <w:bookmarkEnd w:id="0"/>
+    </w:p>
+    <w:p>
+      <w:pPr>
+        <w:spacing w:after="0"/>
+        <w:rPr>
+          <w:rFonts w:ascii="Arial" w:hAnsi="Arial" w:cs="Arial"/>
+        </w:rPr>
+      </w:pPr>
+    </w:p>
+    <w:p>
+      <w:pPr>
+        <w:spacing w:after="0"/>
+        <w:rPr>
+          <w:rFonts w:ascii="Arial" w:hAnsi="Arial" w:cs="Arial"/>
           <w:b/>
           <w:sz w:val="24"/>
           <w:u w:val="single"/>
@@ -492,29 +656,34 @@
         </w:rPr>
         <w:t>, and constantly updates the game window.</w:t>
       </w:r>
-      <w:bookmarkStart w:id="0" w:name="_GoBack"/>
-      <w:bookmarkEnd w:id="0"/>
-    </w:p>
-    <w:p>
-      <w:pPr>
-        <w:spacing w:after="0"/>
-        <w:rPr>
-          <w:rFonts w:ascii="Arial" w:hAnsi="Arial" w:cs="Arial"/>
-        </w:rPr>
-      </w:pPr>
-    </w:p>
-    <w:p>
-      <w:pPr>
-        <w:spacing w:after="0"/>
-        <w:rPr>
-          <w:rFonts w:ascii="Arial" w:hAnsi="Arial" w:cs="Arial"/>
-        </w:rPr>
-      </w:pPr>
-      <w:r>
-        <w:rPr>
-          <w:rFonts w:ascii="Arial" w:hAnsi="Arial" w:cs="Arial"/>
-        </w:rPr>
-        <w:t xml:space="preserve">Whenever it is the AI’s turn, it calls upon the Alpha-Beta algorithm function.  This function, in turns, recursively calls the Max and Min functions up until a specific cutoff-level.  This cutoff-level varies according to the difficulty level, however the maximum cutoff-level acceptable under 15 seconds is 16.  </w:t>
+    </w:p>
+    <w:p>
+      <w:pPr>
+        <w:spacing w:after="0"/>
+        <w:rPr>
+          <w:rFonts w:ascii="Arial" w:hAnsi="Arial" w:cs="Arial"/>
+        </w:rPr>
+      </w:pPr>
+    </w:p>
+    <w:p>
+      <w:pPr>
+        <w:spacing w:after="0"/>
+        <w:rPr>
+          <w:rFonts w:ascii="Arial" w:hAnsi="Arial" w:cs="Arial"/>
+        </w:rPr>
+      </w:pPr>
+      <w:r>
+        <w:rPr>
+          <w:rFonts w:ascii="Arial" w:hAnsi="Arial" w:cs="Arial"/>
+        </w:rPr>
+        <w:t xml:space="preserve">Whenever it is the AI’s turn, it calls upon the Alpha-Beta algorithm function.  This function, in turns, recursively calls the Max and Min functions up until a specific cutoff-level.  This cutoff-level varies according to the difficulty level, however the maximum cutoff-level acceptable under </w:t>
+      </w:r>
+      <w:r>
+        <w:rPr>
+          <w:rFonts w:ascii="Arial" w:hAnsi="Arial" w:cs="Arial"/>
+        </w:rPr>
+        <w:lastRenderedPageBreak/>
+        <w:t xml:space="preserve">15 seconds is 16.  </w:t>
       </w:r>
       <w:r>
         <w:rPr>
@@ -1157,6 +1326,7 @@
         <w:rPr>
           <w:rFonts w:ascii="Arial" w:hAnsi="Arial" w:cs="Arial"/>
         </w:rPr>
+        <w:lastRenderedPageBreak/>
         <w:t>For the easy difficulty, the AI player only ‘looks’ 1 move ahead; it sees the consequences and value of its immediate actions.</w:t>
       </w:r>
     </w:p>

</xml_diff>